<commit_message>
Updates in my use cases.
</commit_message>
<xml_diff>
--- a/Documents/UseCases/UseCases_ahmet.docx
+++ b/Documents/UseCases/UseCases_ahmet.docx
@@ -142,8 +142,6 @@
         </w:rPr>
         <w:t>Initiated by Administrator</w:t>
       </w:r>
-      <w:bookmarkStart w:id="0" w:name="_GoBack"/>
-      <w:bookmarkEnd w:id="0"/>
     </w:p>
     <w:p>
       <w:pPr>
@@ -212,7 +210,15 @@
         <w:rPr>
           <w:rFonts w:ascii="Times New Roman" w:hAnsi="Times New Roman" w:cs="Times New Roman"/>
         </w:rPr>
-        <w:t>1. Administrator opens the ”Offices” page of the website.</w:t>
+        <w:t>1. Adminis</w:t>
+      </w:r>
+      <w:bookmarkStart w:id="0" w:name="_GoBack"/>
+      <w:bookmarkEnd w:id="0"/>
+      <w:r>
+        <w:rPr>
+          <w:rFonts w:ascii="Times New Roman" w:hAnsi="Times New Roman" w:cs="Times New Roman"/>
+        </w:rPr>
+        <w:t>trator opens the ”Offices” page of the website.</w:t>
       </w:r>
     </w:p>
     <w:p>
@@ -417,13 +423,7 @@
         <w:rPr>
           <w:rFonts w:ascii="Times New Roman" w:hAnsi="Times New Roman" w:cs="Times New Roman"/>
         </w:rPr>
-        <w:t xml:space="preserve">    </w:t>
-      </w:r>
-      <w:r>
-        <w:rPr>
-          <w:rFonts w:ascii="Times New Roman" w:hAnsi="Times New Roman" w:cs="Times New Roman"/>
-        </w:rPr>
-        <w:t>Office.</w:t>
+        <w:t xml:space="preserve">    Office.</w:t>
       </w:r>
     </w:p>
     <w:p>
@@ -1336,19 +1336,7 @@
         <w:rPr>
           <w:rFonts w:ascii="Times New Roman" w:hAnsi="Times New Roman" w:cs="Times New Roman"/>
         </w:rPr>
-        <w:t>6.VehicleRentingSystem displays a message such</w:t>
-      </w:r>
-      <w:r>
-        <w:rPr>
-          <w:rFonts w:ascii="Times New Roman" w:hAnsi="Times New Roman" w:cs="Times New Roman"/>
-        </w:rPr>
-        <w:t xml:space="preserve"> </w:t>
-      </w:r>
-      <w:r>
-        <w:rPr>
-          <w:rFonts w:ascii="Times New Roman" w:hAnsi="Times New Roman" w:cs="Times New Roman"/>
-        </w:rPr>
-        <w:t xml:space="preserve">that “Vehicle is updated succesfully”. </w:t>
+        <w:t xml:space="preserve">6.VehicleRentingSystem displays a message such that “Vehicle is updated succesfully”. </w:t>
       </w:r>
     </w:p>
     <w:p>
@@ -1476,27 +1464,7 @@
           <w:sz w:val="28"/>
           <w:szCs w:val="28"/>
         </w:rPr>
-        <w:t xml:space="preserve">Exit condition </w:t>
-      </w:r>
-      <w:r>
-        <w:rPr>
-          <w:rFonts w:ascii="Times New Roman" w:hAnsi="Times New Roman" w:cs="Times New Roman"/>
-          <w:b/>
-          <w:bCs/>
-          <w:sz w:val="28"/>
-          <w:szCs w:val="28"/>
-        </w:rPr>
-        <w:t xml:space="preserve">              </w:t>
-      </w:r>
-      <w:r>
-        <w:rPr>
-          <w:rFonts w:ascii="Times New Roman" w:hAnsi="Times New Roman" w:cs="Times New Roman"/>
-          <w:b/>
-          <w:bCs/>
-          <w:sz w:val="28"/>
-          <w:szCs w:val="28"/>
-        </w:rPr>
-        <w:t>-</w:t>
+        <w:t>Exit condition               -</w:t>
       </w:r>
       <w:r>
         <w:rPr>
@@ -1576,60 +1544,7 @@
         </w:rPr>
       </w:pPr>
     </w:p>
-    <w:p>
-      <w:pPr>
-        <w:rPr>
-          <w:rFonts w:ascii="Times New Roman" w:hAnsi="Times New Roman" w:cs="Times New Roman"/>
-        </w:rPr>
-      </w:pPr>
-    </w:p>
-    <w:p>
-      <w:pPr>
-        <w:rPr>
-          <w:rFonts w:ascii="Times New Roman" w:hAnsi="Times New Roman" w:cs="Times New Roman"/>
-        </w:rPr>
-      </w:pPr>
-    </w:p>
-    <w:p>
-      <w:pPr>
-        <w:rPr>
-          <w:rFonts w:ascii="Times New Roman" w:hAnsi="Times New Roman" w:cs="Times New Roman"/>
-        </w:rPr>
-      </w:pPr>
-    </w:p>
-    <w:p>
-      <w:pPr>
-        <w:rPr>
-          <w:rFonts w:ascii="Times New Roman" w:hAnsi="Times New Roman" w:cs="Times New Roman"/>
-        </w:rPr>
-      </w:pPr>
-    </w:p>
-    <w:p>
-      <w:pPr>
-        <w:rPr>
-          <w:rFonts w:ascii="Times New Roman" w:hAnsi="Times New Roman" w:cs="Times New Roman"/>
-        </w:rPr>
-      </w:pPr>
-    </w:p>
-    <w:p>
-      <w:pPr>
-        <w:rPr>
-          <w:rFonts w:ascii="Times New Roman" w:hAnsi="Times New Roman" w:cs="Times New Roman"/>
-        </w:rPr>
-      </w:pPr>
-    </w:p>
-    <w:p>
-      <w:r>
-        <w:rPr>
-          <w:rFonts w:ascii="Times New Roman" w:hAnsi="Times New Roman" w:cs="Times New Roman"/>
-          <w:b/>
-          <w:bCs/>
-          <w:sz w:val="28"/>
-          <w:szCs w:val="28"/>
-        </w:rPr>
-        <w:tab/>
-      </w:r>
-    </w:p>
+    <w:p/>
     <w:sectPr>
       <w:pgSz w:w="11900" w:h="16840"/>
       <w:pgMar w:top="1417" w:right="1417" w:bottom="1417" w:left="1417" w:header="708" w:footer="708" w:gutter="0"/>

</xml_diff>